<commit_message>
added prolog to report
</commit_message>
<xml_diff>
--- a/COMP-4522 Assignment 2 Report Final.docx
+++ b/COMP-4522 Assignment 2 Report Final.docx
@@ -119,7 +119,7 @@
           </mc:Choice>
           <mc:Fallback>
             <w:pict>
-              <v:group w14:anchorId="09E78C5E" id="Group 4" o:spid="_x0000_s1026" alt="&quot;&quot;" style="position:absolute;margin-left:-36pt;margin-top:-36pt;width:612pt;height:11in;z-index:-251638785" coordorigin=",28426" coordsize="77724,43730" o:gfxdata="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">
+              <v:group w14:anchorId="2242329C" id="Group 4" o:spid="_x0000_s1026" alt="&quot;&quot;" style="position:absolute;margin-left:-36pt;margin-top:-36pt;width:612pt;height:11in;z-index:-251638785" coordorigin=",28426" coordsize="77724,43730" o:gfxdata="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">
                 <v:shapetype id="_x0000_t75" coordsize="21600,21600" o:spt="75" o:preferrelative="t" path="m@4@5l@4@11@9@11@9@5xe" filled="f" stroked="f">
                   <v:stroke joinstyle="miter"/>
                   <v:formulas>
@@ -233,7 +233,7 @@
                 <w:color w:val="000000" w:themeColor="text1"/>
               </w:rPr>
             </w:pPr>
-            <w:bookmarkStart w:id="0" w:name="_Toc160808051"/>
+            <w:bookmarkStart w:id="0" w:name="_Toc160809157"/>
             <w:r>
               <w:rPr>
                 <w:color w:val="000000" w:themeColor="text1"/>
@@ -253,7 +253,7 @@
               <w:pStyle w:val="Subtitle"/>
               <w:framePr w:wrap="auto" w:vAnchor="margin" w:hAnchor="text" w:yAlign="inline"/>
             </w:pPr>
-            <w:bookmarkStart w:id="1" w:name="_Toc160808052"/>
+            <w:bookmarkStart w:id="1" w:name="_Toc160809158"/>
             <w:r>
               <w:rPr>
                 <w:color w:val="000000" w:themeColor="text1"/>
@@ -497,7 +497,7 @@
             <w:pPr>
               <w:pStyle w:val="Heading2"/>
             </w:pPr>
-            <w:bookmarkStart w:id="2" w:name="_Toc160808053"/>
+            <w:bookmarkStart w:id="2" w:name="_Toc160809159"/>
             <w:r>
               <w:rPr>
                 <w:noProof/>
@@ -572,12 +572,18 @@
                 <w:color w:val="000000" w:themeColor="text1"/>
               </w:rPr>
             </w:pPr>
-            <w:bookmarkStart w:id="3" w:name="_Toc160808054"/>
+            <w:bookmarkStart w:id="3" w:name="_Toc160809160"/>
             <w:r>
               <w:rPr>
                 <w:color w:val="000000" w:themeColor="text1"/>
               </w:rPr>
-              <w:t>executive Summary</w:t>
+              <w:t>E</w:t>
+            </w:r>
+            <w:r>
+              <w:rPr>
+                <w:color w:val="000000" w:themeColor="text1"/>
+              </w:rPr>
+              <w:t>xecutive Summary</w:t>
             </w:r>
             <w:bookmarkEnd w:id="3"/>
           </w:p>
@@ -829,10 +835,18 @@
                   <w:tabs>
                     <w:tab w:val="right" w:leader="dot" w:pos="10790"/>
                   </w:tabs>
+                  <w:ind w:left="0"/>
                   <w:rPr>
+                    <w:rFonts w:eastAsiaTheme="minorEastAsia"/>
                     <w:noProof/>
+                    <w:kern w:val="2"/>
+                    <w:lang w:val="en-CA" w:eastAsia="en-CA"/>
+                    <w14:ligatures w14:val="standardContextual"/>
                   </w:rPr>
                 </w:pPr>
+                <w:r>
+                  <w:t xml:space="preserve">    </w:t>
+                </w:r>
                 <w:r>
                   <w:fldChar w:fldCharType="begin"/>
                 </w:r>
@@ -842,13 +856,20 @@
                 <w:r>
                   <w:fldChar w:fldCharType="separate"/>
                 </w:r>
-                <w:hyperlink w:anchor="_Toc160808051" w:history="1">
+                <w:hyperlink w:anchor="_Toc160809160" w:history="1">
                   <w:r>
                     <w:rPr>
                       <w:rStyle w:val="Hyperlink"/>
                       <w:noProof/>
                     </w:rPr>
-                    <w:t>Iyan Velji</w:t>
+                    <w:t>E</w:t>
+                  </w:r>
+                  <w:r>
+                    <w:rPr>
+                      <w:rStyle w:val="Hyperlink"/>
+                      <w:noProof/>
+                    </w:rPr>
+                    <w:t>xecutive Summary</w:t>
                   </w:r>
                   <w:r>
                     <w:rPr>
@@ -869,204 +890,7 @@
                       <w:noProof/>
                       <w:webHidden/>
                     </w:rPr>
-                    <w:instrText xml:space="preserve"> PAGEREF _Toc160808051 \h </w:instrText>
-                  </w:r>
-                  <w:r>
-                    <w:rPr>
-                      <w:noProof/>
-                      <w:webHidden/>
-                    </w:rPr>
-                  </w:r>
-                  <w:r>
-                    <w:rPr>
-                      <w:noProof/>
-                      <w:webHidden/>
-                    </w:rPr>
-                    <w:fldChar w:fldCharType="separate"/>
-                  </w:r>
-                  <w:r>
-                    <w:rPr>
-                      <w:noProof/>
-                      <w:webHidden/>
-                    </w:rPr>
-                    <w:t>1</w:t>
-                  </w:r>
-                  <w:r>
-                    <w:rPr>
-                      <w:noProof/>
-                      <w:webHidden/>
-                    </w:rPr>
-                    <w:fldChar w:fldCharType="end"/>
-                  </w:r>
-                </w:hyperlink>
-              </w:p>
-              <w:p>
-                <w:pPr>
-                  <w:pStyle w:val="TOC3"/>
-                  <w:tabs>
-                    <w:tab w:val="right" w:leader="dot" w:pos="10790"/>
-                  </w:tabs>
-                  <w:rPr>
-                    <w:noProof/>
-                  </w:rPr>
-                </w:pPr>
-                <w:hyperlink w:anchor="_Toc160808052" w:history="1">
-                  <w:r>
-                    <w:rPr>
-                      <w:rStyle w:val="Hyperlink"/>
-                      <w:noProof/>
-                    </w:rPr>
-                    <w:t>aldo Ortiz</w:t>
-                  </w:r>
-                  <w:r>
-                    <w:rPr>
-                      <w:noProof/>
-                      <w:webHidden/>
-                    </w:rPr>
-                    <w:tab/>
-                  </w:r>
-                  <w:r>
-                    <w:rPr>
-                      <w:noProof/>
-                      <w:webHidden/>
-                    </w:rPr>
-                    <w:fldChar w:fldCharType="begin"/>
-                  </w:r>
-                  <w:r>
-                    <w:rPr>
-                      <w:noProof/>
-                      <w:webHidden/>
-                    </w:rPr>
-                    <w:instrText xml:space="preserve"> PAGEREF _Toc160808052 \h </w:instrText>
-                  </w:r>
-                  <w:r>
-                    <w:rPr>
-                      <w:noProof/>
-                      <w:webHidden/>
-                    </w:rPr>
-                  </w:r>
-                  <w:r>
-                    <w:rPr>
-                      <w:noProof/>
-                      <w:webHidden/>
-                    </w:rPr>
-                    <w:fldChar w:fldCharType="separate"/>
-                  </w:r>
-                  <w:r>
-                    <w:rPr>
-                      <w:noProof/>
-                      <w:webHidden/>
-                    </w:rPr>
-                    <w:t>1</w:t>
-                  </w:r>
-                  <w:r>
-                    <w:rPr>
-                      <w:noProof/>
-                      <w:webHidden/>
-                    </w:rPr>
-                    <w:fldChar w:fldCharType="end"/>
-                  </w:r>
-                </w:hyperlink>
-              </w:p>
-              <w:p>
-                <w:pPr>
-                  <w:pStyle w:val="TOC2"/>
-                  <w:tabs>
-                    <w:tab w:val="right" w:leader="dot" w:pos="10790"/>
-                  </w:tabs>
-                  <w:rPr>
-                    <w:noProof/>
-                  </w:rPr>
-                </w:pPr>
-                <w:hyperlink w:anchor="_Toc160808053" w:history="1">
-                  <w:r>
-                    <w:rPr>
-                      <w:noProof/>
-                      <w:webHidden/>
-                    </w:rPr>
-                    <w:tab/>
-                  </w:r>
-                  <w:r>
-                    <w:rPr>
-                      <w:noProof/>
-                      <w:webHidden/>
-                    </w:rPr>
-                    <w:fldChar w:fldCharType="begin"/>
-                  </w:r>
-                  <w:r>
-                    <w:rPr>
-                      <w:noProof/>
-                      <w:webHidden/>
-                    </w:rPr>
-                    <w:instrText xml:space="preserve"> PAGEREF _Toc160808053 \h </w:instrText>
-                  </w:r>
-                  <w:r>
-                    <w:rPr>
-                      <w:noProof/>
-                      <w:webHidden/>
-                    </w:rPr>
-                  </w:r>
-                  <w:r>
-                    <w:rPr>
-                      <w:noProof/>
-                      <w:webHidden/>
-                    </w:rPr>
-                    <w:fldChar w:fldCharType="separate"/>
-                  </w:r>
-                  <w:r>
-                    <w:rPr>
-                      <w:noProof/>
-                      <w:webHidden/>
-                    </w:rPr>
-                    <w:t>2</w:t>
-                  </w:r>
-                  <w:r>
-                    <w:rPr>
-                      <w:noProof/>
-                      <w:webHidden/>
-                    </w:rPr>
-                    <w:fldChar w:fldCharType="end"/>
-                  </w:r>
-                </w:hyperlink>
-              </w:p>
-              <w:p>
-                <w:pPr>
-                  <w:pStyle w:val="TOC1"/>
-                  <w:tabs>
-                    <w:tab w:val="right" w:leader="dot" w:pos="10790"/>
-                  </w:tabs>
-                  <w:rPr>
-                    <w:noProof/>
-                  </w:rPr>
-                </w:pPr>
-                <w:hyperlink w:anchor="_Toc160808054" w:history="1">
-                  <w:r>
-                    <w:rPr>
-                      <w:rStyle w:val="Hyperlink"/>
-                      <w:noProof/>
-                    </w:rPr>
-                    <w:t>executive Summary</w:t>
-                  </w:r>
-                  <w:r>
-                    <w:rPr>
-                      <w:noProof/>
-                      <w:webHidden/>
-                    </w:rPr>
-                    <w:tab/>
-                  </w:r>
-                  <w:r>
-                    <w:rPr>
-                      <w:noProof/>
-                      <w:webHidden/>
-                    </w:rPr>
-                    <w:fldChar w:fldCharType="begin"/>
-                  </w:r>
-                  <w:r>
-                    <w:rPr>
-                      <w:noProof/>
-                      <w:webHidden/>
-                    </w:rPr>
-                    <w:instrText xml:space="preserve"> PAGEREF _Toc160808054 \h </w:instrText>
+                    <w:instrText xml:space="preserve"> PAGEREF _Toc160809160 \h </w:instrText>
                   </w:r>
                   <w:r>
                     <w:rPr>
@@ -1104,10 +928,14 @@
                     <w:tab w:val="right" w:leader="dot" w:pos="10790"/>
                   </w:tabs>
                   <w:rPr>
+                    <w:rFonts w:eastAsiaTheme="minorEastAsia"/>
                     <w:noProof/>
+                    <w:kern w:val="2"/>
+                    <w:lang w:val="en-CA" w:eastAsia="en-CA"/>
+                    <w14:ligatures w14:val="standardContextual"/>
                   </w:rPr>
                 </w:pPr>
-                <w:hyperlink w:anchor="_Toc160808055" w:history="1">
+                <w:hyperlink w:anchor="_Toc160809161" w:history="1">
                   <w:r>
                     <w:rPr>
                       <w:rStyle w:val="Hyperlink"/>
@@ -1134,7 +962,7 @@
                       <w:noProof/>
                       <w:webHidden/>
                     </w:rPr>
-                    <w:instrText xml:space="preserve"> PAGEREF _Toc160808055 \h </w:instrText>
+                    <w:instrText xml:space="preserve"> PAGEREF _Toc160809161 \h </w:instrText>
                   </w:r>
                   <w:r>
                     <w:rPr>
@@ -1154,7 +982,7 @@
                       <w:noProof/>
                       <w:webHidden/>
                     </w:rPr>
-                    <w:t>4</w:t>
+                    <w:t>5</w:t>
                   </w:r>
                   <w:r>
                     <w:rPr>
@@ -1172,10 +1000,14 @@
                     <w:tab w:val="right" w:leader="dot" w:pos="10790"/>
                   </w:tabs>
                   <w:rPr>
+                    <w:rFonts w:eastAsiaTheme="minorEastAsia"/>
                     <w:noProof/>
+                    <w:kern w:val="2"/>
+                    <w:lang w:val="en-CA" w:eastAsia="en-CA"/>
+                    <w14:ligatures w14:val="standardContextual"/>
                   </w:rPr>
                 </w:pPr>
-                <w:hyperlink w:anchor="_Toc160808056" w:history="1">
+                <w:hyperlink w:anchor="_Toc160809162" w:history="1">
                   <w:r>
                     <w:rPr>
                       <w:rStyle w:val="Hyperlink"/>
@@ -1202,7 +1034,7 @@
                       <w:noProof/>
                       <w:webHidden/>
                     </w:rPr>
-                    <w:instrText xml:space="preserve"> PAGEREF _Toc160808056 \h </w:instrText>
+                    <w:instrText xml:space="preserve"> PAGEREF _Toc160809162 \h </w:instrText>
                   </w:r>
                   <w:r>
                     <w:rPr>
@@ -1222,7 +1054,7 @@
                       <w:noProof/>
                       <w:webHidden/>
                     </w:rPr>
-                    <w:t>6</w:t>
+                    <w:t>7</w:t>
                   </w:r>
                   <w:r>
                     <w:rPr>
@@ -1240,10 +1072,14 @@
                     <w:tab w:val="right" w:leader="dot" w:pos="10790"/>
                   </w:tabs>
                   <w:rPr>
+                    <w:rFonts w:eastAsiaTheme="minorEastAsia"/>
                     <w:noProof/>
+                    <w:kern w:val="2"/>
+                    <w:lang w:val="en-CA" w:eastAsia="en-CA"/>
+                    <w14:ligatures w14:val="standardContextual"/>
                   </w:rPr>
                 </w:pPr>
-                <w:hyperlink w:anchor="_Toc160808057" w:history="1">
+                <w:hyperlink w:anchor="_Toc160809163" w:history="1">
                   <w:r>
                     <w:rPr>
                       <w:rStyle w:val="Hyperlink"/>
@@ -1270,7 +1106,7 @@
                       <w:noProof/>
                       <w:webHidden/>
                     </w:rPr>
-                    <w:instrText xml:space="preserve"> PAGEREF _Toc160808057 \h </w:instrText>
+                    <w:instrText xml:space="preserve"> PAGEREF _Toc160809163 \h </w:instrText>
                   </w:r>
                   <w:r>
                     <w:rPr>
@@ -1290,7 +1126,7 @@
                       <w:noProof/>
                       <w:webHidden/>
                     </w:rPr>
-                    <w:t>7</w:t>
+                    <w:t>9</w:t>
                   </w:r>
                   <w:r>
                     <w:rPr>
@@ -1570,7 +1406,7 @@
             <w:pPr>
               <w:pStyle w:val="Heading2"/>
             </w:pPr>
-            <w:bookmarkStart w:id="4" w:name="_Toc160808055"/>
+            <w:bookmarkStart w:id="4" w:name="_Toc160809161"/>
             <w:r>
               <w:t>Part I: Python and SQL</w:t>
             </w:r>
@@ -1634,8 +1470,8 @@
         <w:tblLook w:val="0600" w:firstRow="0" w:lastRow="0" w:firstColumn="0" w:lastColumn="0" w:noHBand="1" w:noVBand="1"/>
       </w:tblPr>
       <w:tblGrid>
-        <w:gridCol w:w="3600"/>
-        <w:gridCol w:w="7191"/>
+        <w:gridCol w:w="4236"/>
+        <w:gridCol w:w="6564"/>
       </w:tblGrid>
       <w:tr>
         <w:trPr>
@@ -1654,22 +1490,59 @@
             <w:r>
               <w:br w:type="page"/>
             </w:r>
-            <w:sdt>
-              <w:sdtPr>
-                <w:id w:val="242228321"/>
-                <w:placeholder>
-                  <w:docPart w:val="B309C9C7A478488AAAF7C9CEA5941CD0"/>
-                </w:placeholder>
-                <w:temporary/>
-                <w:showingPlcHdr/>
-                <w15:appearance w15:val="hidden"/>
-              </w:sdtPr>
-              <w:sdtContent>
-                <w:r>
-                  <w:t>Lorem ipsum dolor sit amet, consectetur adipiscing elit.</w:t>
-                </w:r>
-              </w:sdtContent>
-            </w:sdt>
+            <w:r>
+              <w:rPr>
+                <w:noProof/>
+              </w:rPr>
+              <w:drawing>
+                <wp:inline distT="0" distB="0" distL="0" distR="0" wp14:anchorId="4DADE444" wp14:editId="06110BD2">
+                  <wp:extent cx="1455725" cy="1455725"/>
+                  <wp:effectExtent l="0" t="0" r="0" b="0"/>
+                  <wp:docPr id="41320089" name="Picture 4"/>
+                  <wp:cNvGraphicFramePr>
+                    <a:graphicFrameLocks xmlns:a="http://schemas.openxmlformats.org/drawingml/2006/main" noChangeAspect="1"/>
+                  </wp:cNvGraphicFramePr>
+                  <a:graphic xmlns:a="http://schemas.openxmlformats.org/drawingml/2006/main">
+                    <a:graphicData uri="http://schemas.openxmlformats.org/drawingml/2006/picture">
+                      <pic:pic xmlns:pic="http://schemas.openxmlformats.org/drawingml/2006/picture">
+                        <pic:nvPicPr>
+                          <pic:cNvPr id="0" name="Picture 3"/>
+                          <pic:cNvPicPr>
+                            <a:picLocks noChangeAspect="1" noChangeArrowheads="1"/>
+                          </pic:cNvPicPr>
+                        </pic:nvPicPr>
+                        <pic:blipFill>
+                          <a:blip r:embed="rId20" cstate="print">
+                            <a:extLst>
+                              <a:ext uri="{28A0092B-C50C-407E-A947-70E740481C1C}">
+                                <a14:useLocalDpi xmlns:a14="http://schemas.microsoft.com/office/drawing/2010/main" val="0"/>
+                              </a:ext>
+                            </a:extLst>
+                          </a:blip>
+                          <a:srcRect/>
+                          <a:stretch>
+                            <a:fillRect/>
+                          </a:stretch>
+                        </pic:blipFill>
+                        <pic:spPr bwMode="auto">
+                          <a:xfrm flipH="1">
+                            <a:off x="0" y="0"/>
+                            <a:ext cx="1460666" cy="1460666"/>
+                          </a:xfrm>
+                          <a:prstGeom prst="rect">
+                            <a:avLst/>
+                          </a:prstGeom>
+                          <a:noFill/>
+                          <a:ln>
+                            <a:noFill/>
+                          </a:ln>
+                        </pic:spPr>
+                      </pic:pic>
+                    </a:graphicData>
+                  </a:graphic>
+                </wp:inline>
+              </w:drawing>
+            </w:r>
           </w:p>
         </w:tc>
         <w:tc>
@@ -1750,7 +1623,7 @@
             <w:pPr>
               <w:pStyle w:val="Heading2"/>
             </w:pPr>
-            <w:bookmarkStart w:id="5" w:name="_Toc160808056"/>
+            <w:bookmarkStart w:id="5" w:name="_Toc160809162"/>
             <w:r>
               <w:t>Part II: Prolog</w:t>
             </w:r>
@@ -1839,7 +1712,7 @@
                           </pic:cNvPicPr>
                         </pic:nvPicPr>
                         <pic:blipFill>
-                          <a:blip r:embed="rId20">
+                          <a:blip r:embed="rId21">
                             <a:extLst>
                               <a:ext uri="{28A0092B-C50C-407E-A947-70E740481C1C}">
                                 <a14:useLocalDpi xmlns:a14="http://schemas.microsoft.com/office/drawing/2010/main" val="0"/>
@@ -1928,9 +1801,460 @@
             </w:r>
           </w:p>
           <w:p/>
+          <w:p>
+            <w:r>
+              <w:t>The answer is revealed to be Franklin.</w:t>
+            </w:r>
+          </w:p>
+          <w:p/>
+          <w:p>
+            <w:r>
+              <w:rPr>
+                <w:noProof/>
+              </w:rPr>
+              <w:drawing>
+                <wp:inline distT="0" distB="0" distL="0" distR="0" wp14:anchorId="13BE9D1E" wp14:editId="680BAE12">
+                  <wp:extent cx="2629267" cy="695422"/>
+                  <wp:effectExtent l="0" t="0" r="0" b="9525"/>
+                  <wp:docPr id="1511147969" name="Picture 3"/>
+                  <wp:cNvGraphicFramePr>
+                    <a:graphicFrameLocks xmlns:a="http://schemas.openxmlformats.org/drawingml/2006/main" noChangeAspect="1"/>
+                  </wp:cNvGraphicFramePr>
+                  <a:graphic xmlns:a="http://schemas.openxmlformats.org/drawingml/2006/main">
+                    <a:graphicData uri="http://schemas.openxmlformats.org/drawingml/2006/picture">
+                      <pic:pic xmlns:pic="http://schemas.openxmlformats.org/drawingml/2006/picture">
+                        <pic:nvPicPr>
+                          <pic:cNvPr id="1511147969" name="Picture 1511147969"/>
+                          <pic:cNvPicPr/>
+                        </pic:nvPicPr>
+                        <pic:blipFill>
+                          <a:blip r:embed="rId22">
+                            <a:extLst>
+                              <a:ext uri="{28A0092B-C50C-407E-A947-70E740481C1C}">
+                                <a14:useLocalDpi xmlns:a14="http://schemas.microsoft.com/office/drawing/2010/main" val="0"/>
+                              </a:ext>
+                            </a:extLst>
+                          </a:blip>
+                          <a:stretch>
+                            <a:fillRect/>
+                          </a:stretch>
+                        </pic:blipFill>
+                        <pic:spPr>
+                          <a:xfrm>
+                            <a:off x="0" y="0"/>
+                            <a:ext cx="2629267" cy="695422"/>
+                          </a:xfrm>
+                          <a:prstGeom prst="rect">
+                            <a:avLst/>
+                          </a:prstGeom>
+                        </pic:spPr>
+                      </pic:pic>
+                    </a:graphicData>
+                  </a:graphic>
+                </wp:inline>
+              </w:drawing>
+            </w:r>
+          </w:p>
+          <w:p/>
+          <w:p>
+            <w:pPr>
+              <w:rPr>
+                <w:b/>
+                <w:bCs/>
+              </w:rPr>
+            </w:pPr>
+            <w:r>
+              <w:rPr>
+                <w:b/>
+                <w:bCs/>
+              </w:rPr>
+              <w:t>Q</w:t>
+            </w:r>
+            <w:r>
+              <w:rPr>
+                <w:b/>
+                <w:bCs/>
+              </w:rPr>
+              <w:t>3</w:t>
+            </w:r>
+            <w:r>
+              <w:rPr>
+                <w:b/>
+                <w:bCs/>
+              </w:rPr>
+              <w:t xml:space="preserve">: </w:t>
+            </w:r>
+            <w:r>
+              <w:rPr>
+                <w:b/>
+                <w:bCs/>
+              </w:rPr>
+              <w:t>Who is the supreme chief of this fictional company (aka the President)</w:t>
+            </w:r>
+            <w:r>
+              <w:rPr>
+                <w:b/>
+                <w:bCs/>
+              </w:rPr>
+              <w:t>?</w:t>
+            </w:r>
+          </w:p>
+          <w:p/>
+          <w:p>
+            <w:r>
+              <w:t xml:space="preserve">To answer this, we needed to make a new rule as follows: </w:t>
+            </w:r>
+          </w:p>
           <w:p/>
           <w:p/>
+        </w:tc>
+      </w:tr>
+      <w:tr>
+        <w:trPr>
+          <w:trHeight w:val="11583"/>
+        </w:trPr>
+        <w:tc>
+          <w:tcPr>
+            <w:tcW w:w="3600" w:type="dxa"/>
+          </w:tcPr>
+          <w:p>
+            <w:pPr>
+              <w:pStyle w:val="Quote"/>
+              <w:ind w:left="0"/>
+            </w:pPr>
+          </w:p>
+          <w:p>
+            <w:pPr>
+              <w:shd w:val="clear" w:color="auto" w:fill="1F1F1F"/>
+              <w:spacing w:line="330" w:lineRule="atLeast"/>
+              <w:rPr>
+                <w:rFonts w:ascii="Consolas" w:eastAsia="Times New Roman" w:hAnsi="Consolas" w:cs="Times New Roman"/>
+                <w:color w:val="D1D2FE" w:themeColor="accent5" w:themeTint="1A"/>
+                <w:sz w:val="24"/>
+                <w:szCs w:val="24"/>
+                <w:lang w:val="en-CA" w:eastAsia="en-CA"/>
+              </w:rPr>
+            </w:pPr>
+            <w:r>
+              <w:rPr>
+                <w:rFonts w:ascii="Consolas" w:eastAsia="Times New Roman" w:hAnsi="Consolas" w:cs="Times New Roman"/>
+                <w:color w:val="D1D2FE" w:themeColor="accent5" w:themeTint="1A"/>
+                <w:sz w:val="24"/>
+                <w:szCs w:val="24"/>
+                <w:lang w:val="en-CA" w:eastAsia="en-CA"/>
+              </w:rPr>
+              <w:t>supreme_chief(SupremeChief) :- supervise(SupremeChief, _), supervise(_, SupremeChief).</w:t>
+            </w:r>
+          </w:p>
           <w:p/>
+          <w:p>
+            <w:pPr>
+              <w:ind w:right="-11"/>
+            </w:pPr>
+            <w:r>
+              <w:t>The idea here is that the SupremeChief would supervise people but would not be superevised by anyone themselves.</w:t>
+            </w:r>
+          </w:p>
+          <w:p>
+            <w:pPr>
+              <w:ind w:right="-11"/>
+            </w:pPr>
+          </w:p>
+          <w:p>
+            <w:pPr>
+              <w:ind w:right="-11"/>
+            </w:pPr>
+            <w:r>
+              <w:t xml:space="preserve">For the query we simply use the head </w:t>
+            </w:r>
+            <w:r>
+              <w:t>supreme_chief(SupremeChief).</w:t>
+            </w:r>
+          </w:p>
+          <w:p>
+            <w:pPr>
+              <w:ind w:right="-11"/>
+            </w:pPr>
+          </w:p>
+          <w:p>
+            <w:pPr>
+              <w:ind w:right="-11"/>
+            </w:pPr>
+            <w:r>
+              <w:t>The answer returned is, once again, Franklin.</w:t>
+            </w:r>
+          </w:p>
+          <w:p>
+            <w:pPr>
+              <w:ind w:right="-11"/>
+            </w:pPr>
+          </w:p>
+          <w:p>
+            <w:pPr>
+              <w:ind w:right="-11"/>
+            </w:pPr>
+            <w:r>
+              <w:rPr>
+                <w:noProof/>
+              </w:rPr>
+              <w:drawing>
+                <wp:inline distT="0" distB="0" distL="0" distR="0" wp14:anchorId="46341E1A" wp14:editId="64FAF153">
+                  <wp:extent cx="2372056" cy="362001"/>
+                  <wp:effectExtent l="0" t="0" r="0" b="0"/>
+                  <wp:docPr id="984998714" name="Picture 5"/>
+                  <wp:cNvGraphicFramePr>
+                    <a:graphicFrameLocks xmlns:a="http://schemas.openxmlformats.org/drawingml/2006/main" noChangeAspect="1"/>
+                  </wp:cNvGraphicFramePr>
+                  <a:graphic xmlns:a="http://schemas.openxmlformats.org/drawingml/2006/main">
+                    <a:graphicData uri="http://schemas.openxmlformats.org/drawingml/2006/picture">
+                      <pic:pic xmlns:pic="http://schemas.openxmlformats.org/drawingml/2006/picture">
+                        <pic:nvPicPr>
+                          <pic:cNvPr id="984998714" name="Picture 984998714"/>
+                          <pic:cNvPicPr/>
+                        </pic:nvPicPr>
+                        <pic:blipFill>
+                          <a:blip r:embed="rId23">
+                            <a:extLst>
+                              <a:ext uri="{28A0092B-C50C-407E-A947-70E740481C1C}">
+                                <a14:useLocalDpi xmlns:a14="http://schemas.microsoft.com/office/drawing/2010/main" val="0"/>
+                              </a:ext>
+                            </a:extLst>
+                          </a:blip>
+                          <a:stretch>
+                            <a:fillRect/>
+                          </a:stretch>
+                        </pic:blipFill>
+                        <pic:spPr>
+                          <a:xfrm>
+                            <a:off x="0" y="0"/>
+                            <a:ext cx="2372056" cy="362001"/>
+                          </a:xfrm>
+                          <a:prstGeom prst="rect">
+                            <a:avLst/>
+                          </a:prstGeom>
+                        </pic:spPr>
+                      </pic:pic>
+                    </a:graphicData>
+                  </a:graphic>
+                </wp:inline>
+              </w:drawing>
+            </w:r>
+          </w:p>
+          <w:p>
+            <w:pPr>
+              <w:ind w:right="-11"/>
+            </w:pPr>
+          </w:p>
+          <w:p>
+            <w:pPr>
+              <w:ind w:right="-11"/>
+              <w:rPr>
+                <w:b/>
+                <w:bCs/>
+              </w:rPr>
+            </w:pPr>
+            <w:r>
+              <w:rPr>
+                <w:b/>
+                <w:bCs/>
+              </w:rPr>
+              <w:t>Q4: Who are the individuals that work on project "productx" with an *effort* of 20 or more hours a week?</w:t>
+            </w:r>
+          </w:p>
+          <w:p>
+            <w:pPr>
+              <w:ind w:right="-11"/>
+              <w:rPr>
+                <w:b/>
+                <w:bCs/>
+              </w:rPr>
+            </w:pPr>
+          </w:p>
+          <w:p>
+            <w:pPr>
+              <w:ind w:right="-11"/>
+            </w:pPr>
+            <w:r>
+              <w:t>Finally, to answer this question we queried the works_on fact with:</w:t>
+            </w:r>
+          </w:p>
+          <w:p>
+            <w:pPr>
+              <w:ind w:right="-11"/>
+            </w:pPr>
+          </w:p>
+          <w:p>
+            <w:pPr>
+              <w:shd w:val="clear" w:color="auto" w:fill="1F1F1F"/>
+              <w:spacing w:line="330" w:lineRule="atLeast"/>
+              <w:rPr>
+                <w:rFonts w:ascii="Consolas" w:eastAsia="Times New Roman" w:hAnsi="Consolas" w:cs="Times New Roman"/>
+                <w:color w:val="CCCCCC"/>
+                <w:sz w:val="24"/>
+                <w:szCs w:val="24"/>
+                <w:lang w:val="en-CA" w:eastAsia="en-CA"/>
+              </w:rPr>
+            </w:pPr>
+            <w:r>
+              <w:rPr>
+                <w:rFonts w:ascii="Consolas" w:eastAsia="Times New Roman" w:hAnsi="Consolas" w:cs="Times New Roman"/>
+                <w:color w:val="CCCCCC"/>
+                <w:sz w:val="24"/>
+                <w:szCs w:val="24"/>
+                <w:lang w:val="en-CA" w:eastAsia="en-CA"/>
+              </w:rPr>
+              <w:t xml:space="preserve">works_on(Individual, productx, Hours), Hours &gt;= 20. </w:t>
+            </w:r>
+          </w:p>
+          <w:p>
+            <w:pPr>
+              <w:ind w:right="-11"/>
+            </w:pPr>
+          </w:p>
+          <w:p>
+            <w:pPr>
+              <w:ind w:right="-11"/>
+            </w:pPr>
+            <w:r>
+              <w:t>This returns an answer to the Individual variable for someone who has worked on productx for over 20 hours as defined by the Hours variable.</w:t>
+            </w:r>
+          </w:p>
+          <w:p>
+            <w:pPr>
+              <w:ind w:right="-11"/>
+            </w:pPr>
+          </w:p>
+          <w:p>
+            <w:pPr>
+              <w:ind w:right="-11"/>
+            </w:pPr>
+            <w:r>
+              <w:t>The answer returned is John.</w:t>
+            </w:r>
+          </w:p>
+          <w:p>
+            <w:pPr>
+              <w:ind w:right="-11"/>
+            </w:pPr>
+          </w:p>
+          <w:p>
+            <w:pPr>
+              <w:ind w:right="-11"/>
+            </w:pPr>
+            <w:r>
+              <w:rPr>
+                <w:noProof/>
+              </w:rPr>
+              <w:drawing>
+                <wp:inline distT="0" distB="0" distL="0" distR="0" wp14:anchorId="3948E428" wp14:editId="192DBC14">
+                  <wp:extent cx="2543530" cy="590632"/>
+                  <wp:effectExtent l="0" t="0" r="9525" b="0"/>
+                  <wp:docPr id="228519939" name="Picture 6"/>
+                  <wp:cNvGraphicFramePr>
+                    <a:graphicFrameLocks xmlns:a="http://schemas.openxmlformats.org/drawingml/2006/main" noChangeAspect="1"/>
+                  </wp:cNvGraphicFramePr>
+                  <a:graphic xmlns:a="http://schemas.openxmlformats.org/drawingml/2006/main">
+                    <a:graphicData uri="http://schemas.openxmlformats.org/drawingml/2006/picture">
+                      <pic:pic xmlns:pic="http://schemas.openxmlformats.org/drawingml/2006/picture">
+                        <pic:nvPicPr>
+                          <pic:cNvPr id="228519939" name="Picture 228519939"/>
+                          <pic:cNvPicPr/>
+                        </pic:nvPicPr>
+                        <pic:blipFill>
+                          <a:blip r:embed="rId24">
+                            <a:extLst>
+                              <a:ext uri="{28A0092B-C50C-407E-A947-70E740481C1C}">
+                                <a14:useLocalDpi xmlns:a14="http://schemas.microsoft.com/office/drawing/2010/main" val="0"/>
+                              </a:ext>
+                            </a:extLst>
+                          </a:blip>
+                          <a:stretch>
+                            <a:fillRect/>
+                          </a:stretch>
+                        </pic:blipFill>
+                        <pic:spPr>
+                          <a:xfrm>
+                            <a:off x="0" y="0"/>
+                            <a:ext cx="2543530" cy="590632"/>
+                          </a:xfrm>
+                          <a:prstGeom prst="rect">
+                            <a:avLst/>
+                          </a:prstGeom>
+                        </pic:spPr>
+                      </pic:pic>
+                    </a:graphicData>
+                  </a:graphic>
+                </wp:inline>
+              </w:drawing>
+            </w:r>
+          </w:p>
+        </w:tc>
+        <w:tc>
+          <w:tcPr>
+            <w:tcW w:w="7191" w:type="dxa"/>
+          </w:tcPr>
+          <w:p>
+            <w:pPr>
+              <w:jc w:val="center"/>
+              <w:rPr>
+                <w:b/>
+                <w:bCs/>
+              </w:rPr>
+            </w:pPr>
+            <w:r>
+              <w:rPr>
+                <w:noProof/>
+              </w:rPr>
+              <w:drawing>
+                <wp:inline distT="0" distB="0" distL="0" distR="0" wp14:anchorId="4A522685" wp14:editId="0FA4DCFA">
+                  <wp:extent cx="3584271" cy="3584271"/>
+                  <wp:effectExtent l="0" t="0" r="0" b="0"/>
+                  <wp:docPr id="957471575" name="Picture 4"/>
+                  <wp:cNvGraphicFramePr>
+                    <a:graphicFrameLocks xmlns:a="http://schemas.openxmlformats.org/drawingml/2006/main" noChangeAspect="1"/>
+                  </wp:cNvGraphicFramePr>
+                  <a:graphic xmlns:a="http://schemas.openxmlformats.org/drawingml/2006/main">
+                    <a:graphicData uri="http://schemas.openxmlformats.org/drawingml/2006/picture">
+                      <pic:pic xmlns:pic="http://schemas.openxmlformats.org/drawingml/2006/picture">
+                        <pic:nvPicPr>
+                          <pic:cNvPr id="0" name="Picture 3"/>
+                          <pic:cNvPicPr>
+                            <a:picLocks noChangeAspect="1" noChangeArrowheads="1"/>
+                          </pic:cNvPicPr>
+                        </pic:nvPicPr>
+                        <pic:blipFill>
+                          <a:blip r:embed="rId20" cstate="print">
+                            <a:extLst>
+                              <a:ext uri="{28A0092B-C50C-407E-A947-70E740481C1C}">
+                                <a14:useLocalDpi xmlns:a14="http://schemas.microsoft.com/office/drawing/2010/main" val="0"/>
+                              </a:ext>
+                            </a:extLst>
+                          </a:blip>
+                          <a:srcRect/>
+                          <a:stretch>
+                            <a:fillRect/>
+                          </a:stretch>
+                        </pic:blipFill>
+                        <pic:spPr bwMode="auto">
+                          <a:xfrm flipH="1">
+                            <a:off x="0" y="0"/>
+                            <a:ext cx="3603568" cy="3603568"/>
+                          </a:xfrm>
+                          <a:prstGeom prst="rect">
+                            <a:avLst/>
+                          </a:prstGeom>
+                          <a:noFill/>
+                          <a:ln>
+                            <a:noFill/>
+                          </a:ln>
+                        </pic:spPr>
+                      </pic:pic>
+                    </a:graphicData>
+                  </a:graphic>
+                </wp:inline>
+              </w:drawing>
+            </w:r>
+          </w:p>
         </w:tc>
       </w:tr>
     </w:tbl>
@@ -2031,7 +2355,7 @@
             <w:pPr>
               <w:pStyle w:val="Heading2"/>
             </w:pPr>
-            <w:bookmarkStart w:id="6" w:name="_Toc160808057"/>
+            <w:bookmarkStart w:id="6" w:name="_Toc160809163"/>
             <w:r>
               <w:t>Reflection</w:t>
             </w:r>
@@ -2763,7 +3087,7 @@
                   <wp:cNvGraphicFramePr/>
                   <a:graphic xmlns:a="http://schemas.openxmlformats.org/drawingml/2006/main">
                     <a:graphicData uri="http://schemas.openxmlformats.org/drawingml/2006/chart">
-                      <c:chart xmlns:c="http://schemas.openxmlformats.org/drawingml/2006/chart" xmlns:r="http://schemas.openxmlformats.org/officeDocument/2006/relationships" r:id="rId21"/>
+                      <c:chart xmlns:c="http://schemas.openxmlformats.org/drawingml/2006/chart" xmlns:r="http://schemas.openxmlformats.org/officeDocument/2006/relationships" r:id="rId25"/>
                     </a:graphicData>
                   </a:graphic>
                 </wp:inline>
@@ -6154,32 +6478,6 @@
     </w:docPart>
     <w:docPart>
       <w:docPartPr>
-        <w:name w:val="B309C9C7A478488AAAF7C9CEA5941CD0"/>
-        <w:category>
-          <w:name w:val="General"/>
-          <w:gallery w:val="placeholder"/>
-        </w:category>
-        <w:types>
-          <w:type w:val="bbPlcHdr"/>
-        </w:types>
-        <w:behaviors>
-          <w:behavior w:val="content"/>
-        </w:behaviors>
-        <w:guid w:val="{154E1D1B-B2D9-4739-96D9-277D6F11260E}"/>
-      </w:docPartPr>
-      <w:docPartBody>
-        <w:p>
-          <w:pPr>
-            <w:pStyle w:val="B309C9C7A478488AAAF7C9CEA5941CD0"/>
-          </w:pPr>
-          <w:r>
-            <w:t>Lorem ipsum dolor sit amet, consectetur adipiscing elit.</w:t>
-          </w:r>
-        </w:p>
-      </w:docPartBody>
-    </w:docPart>
-    <w:docPart>
-      <w:docPartPr>
         <w:name w:val="2E0BB3A5B51C4BE1A4BBCD67713AF41B"/>
         <w:category>
           <w:name w:val="General"/>
@@ -6808,6 +7106,13 @@
     <w:pitch w:val="variable"/>
     <w:sig w:usb0="E4002EFF" w:usb1="C000E47F" w:usb2="00000009" w:usb3="00000000" w:csb0="000001FF" w:csb1="00000000"/>
   </w:font>
+  <w:font w:name="Consolas">
+    <w:panose1 w:val="020B0609020204030204"/>
+    <w:charset w:val="00"/>
+    <w:family w:val="modern"/>
+    <w:pitch w:val="fixed"/>
+    <w:sig w:usb0="E00006FF" w:usb1="0000FCFF" w:usb2="00000001" w:usb3="00000000" w:csb0="0000019F" w:csb1="00000000"/>
+  </w:font>
 </w:fonts>
 </file>
 
@@ -6950,8 +7255,8 @@
   </w:compat>
   <w:rsids>
     <w:rsidRoot w:val="00A82CC6"/>
-    <w:rsid w:val="00332020"/>
     <w:rsid w:val="00A82CC6"/>
+    <w:rsid w:val="00AE668C"/>
   </w:rsids>
   <m:mathPr>
     <m:mathFont m:val="Cambria Math"/>

</xml_diff>